<commit_message>
updated resume Aug 16
</commit_message>
<xml_diff>
--- a/Resume/Resume_Kenneth_Harlley_extra.docx
+++ b/Resume/Resume_Kenneth_Harlley_extra.docx
@@ -857,7 +857,27 @@
           <w:sz w:val="22"/>
           <w:szCs w:val="22"/>
         </w:rPr>
-        <w:t>, Introduction to Analysis of Algorithms (Enrolled)</w:t>
+        <w:t>, Introduction to Analysis of Algorithms (</w:t>
+      </w:r>
+      <w:r>
+        <w:rPr>
+          <w:rFonts w:ascii="TimesNewRomanPS" w:hAnsi="TimesNewRomanPS"/>
+          <w:i/>
+          <w:iCs/>
+          <w:sz w:val="22"/>
+          <w:szCs w:val="22"/>
+        </w:rPr>
+        <w:t xml:space="preserve">Currently </w:t>
+      </w:r>
+      <w:r>
+        <w:rPr>
+          <w:rFonts w:ascii="TimesNewRomanPS" w:hAnsi="TimesNewRomanPS"/>
+          <w:i/>
+          <w:iCs/>
+          <w:sz w:val="22"/>
+          <w:szCs w:val="22"/>
+        </w:rPr>
+        <w:t>Enrolled)</w:t>
       </w:r>
     </w:p>
     <w:p>
@@ -1516,11 +1536,20 @@
       <w:r>
         <w:rPr>
           <w:rFonts w:ascii="Times New Roman" w:hAnsi="Times New Roman" w:cs="Times New Roman"/>
-          <w:bCs/>
-          <w:spacing w:val="-1"/>
-          <w:lang w:val="en-GB"/>
-        </w:rPr>
-        <w:t xml:space="preserve">, </w:t>
+          <w:b/>
+          <w:spacing w:val="-1"/>
+          <w:lang w:val="en-GB"/>
+        </w:rPr>
+        <w:t>,</w:t>
+      </w:r>
+      <w:r>
+        <w:rPr>
+          <w:rFonts w:ascii="Times New Roman" w:hAnsi="Times New Roman" w:cs="Times New Roman"/>
+          <w:bCs/>
+          <w:spacing w:val="-1"/>
+          <w:lang w:val="en-GB"/>
+        </w:rPr>
+        <w:t xml:space="preserve"> </w:t>
       </w:r>
       <w:r>
         <w:rPr>
@@ -1682,19 +1711,7 @@
         <w:rPr>
           <w:rFonts w:ascii="Times New Roman" w:hAnsi="Times New Roman" w:cs="Times New Roman"/>
         </w:rPr>
-        <w:t xml:space="preserve">Constructed a pipeline </w:t>
-      </w:r>
-      <w:r>
-        <w:rPr>
-          <w:rFonts w:ascii="Times New Roman" w:hAnsi="Times New Roman" w:cs="Times New Roman"/>
-        </w:rPr>
-        <w:t>using MapReduce</w:t>
-      </w:r>
-      <w:r>
-        <w:rPr>
-          <w:rFonts w:ascii="Times New Roman" w:hAnsi="Times New Roman" w:cs="Times New Roman"/>
-        </w:rPr>
-        <w:t xml:space="preserve"> to create and update loyalty data for millions of Google Fi subscribers. </w:t>
+        <w:t xml:space="preserve">Constructed a pipeline using MapReduce to create and update loyalty data for millions of Google Fi subscribers. </w:t>
       </w:r>
     </w:p>
     <w:p>
@@ -1735,13 +1752,132 @@
         <w:rPr>
           <w:rFonts w:ascii="Times New Roman" w:hAnsi="Times New Roman" w:cs="Times New Roman"/>
         </w:rPr>
-        <w:t xml:space="preserve">a loyalty page on the Google Fi website, using Soy, HTML and CSS, </w:t>
-      </w:r>
-      <w:r>
-        <w:rPr>
-          <w:rFonts w:ascii="Times New Roman" w:hAnsi="Times New Roman" w:cs="Times New Roman"/>
-        </w:rPr>
-        <w:t>to show Fi  customers personalized loyalty data and rewards.</w:t>
+        <w:t>a loyalty page on the Google Fi website, using Soy, HTML</w:t>
+      </w:r>
+      <w:r>
+        <w:rPr>
+          <w:rFonts w:ascii="Times New Roman" w:hAnsi="Times New Roman" w:cs="Times New Roman"/>
+        </w:rPr>
+        <w:t>, CSS</w:t>
+      </w:r>
+      <w:r>
+        <w:rPr>
+          <w:rFonts w:ascii="Times New Roman" w:hAnsi="Times New Roman" w:cs="Times New Roman"/>
+        </w:rPr>
+        <w:t xml:space="preserve"> and </w:t>
+      </w:r>
+      <w:r>
+        <w:rPr>
+          <w:rFonts w:ascii="Times New Roman" w:hAnsi="Times New Roman" w:cs="Times New Roman"/>
+        </w:rPr>
+        <w:t>JavaScript</w:t>
+      </w:r>
+      <w:r>
+        <w:rPr>
+          <w:rFonts w:ascii="Times New Roman" w:hAnsi="Times New Roman" w:cs="Times New Roman"/>
+        </w:rPr>
+        <w:t xml:space="preserve">, </w:t>
+      </w:r>
+      <w:r>
+        <w:rPr>
+          <w:rFonts w:ascii="Times New Roman" w:hAnsi="Times New Roman" w:cs="Times New Roman"/>
+        </w:rPr>
+        <w:t>to show Fi customers personalized loyalty data and rewards.</w:t>
+      </w:r>
+    </w:p>
+    <w:p>
+      <w:pPr>
+        <w:pStyle w:val="ListParagraph"/>
+        <w:widowControl w:val="0"/>
+        <w:numPr>
+          <w:ilvl w:val="0"/>
+          <w:numId w:val="22"/>
+        </w:numPr>
+        <w:autoSpaceDE w:val="0"/>
+        <w:autoSpaceDN w:val="0"/>
+        <w:adjustRightInd w:val="0"/>
+        <w:spacing w:after="0" w:line="238" w:lineRule="auto"/>
+        <w:rPr>
+          <w:rFonts w:ascii="Times New Roman" w:hAnsi="Times New Roman" w:cs="Times New Roman"/>
+        </w:rPr>
+      </w:pPr>
+      <w:r>
+        <w:rPr>
+          <w:rFonts w:ascii="Times New Roman" w:hAnsi="Times New Roman" w:cs="Times New Roman"/>
+        </w:rPr>
+        <w:t>Conceptualized and set up a database to hold users</w:t>
+      </w:r>
+      <w:r>
+        <w:rPr>
+          <w:rFonts w:ascii="Times New Roman" w:hAnsi="Times New Roman" w:cs="Times New Roman"/>
+        </w:rPr>
+        <w:t>’</w:t>
+      </w:r>
+      <w:r>
+        <w:rPr>
+          <w:rFonts w:ascii="Times New Roman" w:hAnsi="Times New Roman" w:cs="Times New Roman"/>
+        </w:rPr>
+        <w:t xml:space="preserve"> loyalty data using scene description language and C++.</w:t>
+      </w:r>
+    </w:p>
+    <w:p>
+      <w:pPr>
+        <w:pStyle w:val="ListParagraph"/>
+        <w:widowControl w:val="0"/>
+        <w:numPr>
+          <w:ilvl w:val="0"/>
+          <w:numId w:val="22"/>
+        </w:numPr>
+        <w:autoSpaceDE w:val="0"/>
+        <w:autoSpaceDN w:val="0"/>
+        <w:adjustRightInd w:val="0"/>
+        <w:spacing w:after="0" w:line="238" w:lineRule="auto"/>
+        <w:rPr>
+          <w:rFonts w:ascii="Times New Roman" w:hAnsi="Times New Roman" w:cs="Times New Roman"/>
+        </w:rPr>
+      </w:pPr>
+      <w:r>
+        <w:rPr>
+          <w:rFonts w:ascii="Times New Roman" w:hAnsi="Times New Roman" w:cs="Times New Roman"/>
+        </w:rPr>
+        <w:t xml:space="preserve">Generated a test system and corresponding UI to sandbox loyalty system using </w:t>
+      </w:r>
+      <w:proofErr w:type="spellStart"/>
+      <w:r>
+        <w:rPr>
+          <w:rFonts w:ascii="Times New Roman" w:hAnsi="Times New Roman" w:cs="Times New Roman"/>
+        </w:rPr>
+        <w:t>GoLang</w:t>
+      </w:r>
+      <w:proofErr w:type="spellEnd"/>
+      <w:r>
+        <w:rPr>
+          <w:rFonts w:ascii="Times New Roman" w:hAnsi="Times New Roman" w:cs="Times New Roman"/>
+        </w:rPr>
+        <w:t xml:space="preserve"> and HTML.</w:t>
+      </w:r>
+    </w:p>
+    <w:p>
+      <w:pPr>
+        <w:pStyle w:val="ListParagraph"/>
+        <w:widowControl w:val="0"/>
+        <w:numPr>
+          <w:ilvl w:val="0"/>
+          <w:numId w:val="22"/>
+        </w:numPr>
+        <w:autoSpaceDE w:val="0"/>
+        <w:autoSpaceDN w:val="0"/>
+        <w:adjustRightInd w:val="0"/>
+        <w:spacing w:after="0" w:line="238" w:lineRule="auto"/>
+        <w:rPr>
+          <w:rFonts w:ascii="Times New Roman" w:hAnsi="Times New Roman" w:cs="Times New Roman"/>
+        </w:rPr>
+      </w:pPr>
+      <w:r>
+        <w:rPr>
+          <w:rFonts w:ascii="Times New Roman" w:hAnsi="Times New Roman" w:cs="Times New Roman"/>
+        </w:rPr>
+        <w:t>Extended an internal tool used by all Google Fi engineers by including additional search indexes and expatiating information retrieved and displayed.</w:t>
       </w:r>
     </w:p>
     <w:p>
@@ -2801,7 +2937,6 @@
         <w:spacing w:after="0" w:line="238" w:lineRule="auto"/>
         <w:rPr>
           <w:rFonts w:ascii="Times New Roman" w:hAnsi="Times New Roman" w:cs="Times New Roman"/>
-          <w:b/>
           <w:bCs/>
         </w:rPr>
       </w:pPr>
@@ -2819,7 +2954,15 @@
           <w:b/>
           <w:bCs/>
         </w:rPr>
-        <w:t xml:space="preserve"> Languages (</w:t>
+        <w:t xml:space="preserve"> Languages</w:t>
+      </w:r>
+      <w:r>
+        <w:rPr>
+          <w:rFonts w:ascii="Times New Roman" w:hAnsi="Times New Roman" w:cs="Times New Roman"/>
+          <w:b/>
+          <w:bCs/>
+        </w:rPr>
+        <w:t xml:space="preserve">: </w:t>
       </w:r>
       <w:r>
         <w:rPr>
@@ -2885,44 +3028,6 @@
           <w:bCs/>
         </w:rPr>
         <w:t>, R</w:t>
-      </w:r>
-      <w:r>
-        <w:rPr>
-          <w:rFonts w:ascii="Times New Roman" w:hAnsi="Times New Roman" w:cs="Times New Roman"/>
-          <w:bCs/>
-        </w:rPr>
-        <w:t xml:space="preserve">); </w:t>
-      </w:r>
-      <w:r>
-        <w:rPr>
-          <w:rFonts w:ascii="Times New Roman" w:hAnsi="Times New Roman" w:cs="Times New Roman"/>
-          <w:b/>
-          <w:bCs/>
-        </w:rPr>
-        <w:t>Frameworks</w:t>
-      </w:r>
-      <w:r>
-        <w:rPr>
-          <w:rFonts w:ascii="Times New Roman" w:hAnsi="Times New Roman" w:cs="Times New Roman"/>
-          <w:bCs/>
-        </w:rPr>
-        <w:t xml:space="preserve"> (Django, </w:t>
-      </w:r>
-      <w:r>
-        <w:rPr>
-          <w:rFonts w:ascii="Times New Roman" w:hAnsi="Times New Roman" w:cs="Times New Roman"/>
-          <w:bCs/>
-        </w:rPr>
-        <w:t>Soy</w:t>
-      </w:r>
-      <w:bookmarkStart w:id="0" w:name="_GoBack"/>
-      <w:bookmarkEnd w:id="0"/>
-      <w:r>
-        <w:rPr>
-          <w:rFonts w:ascii="Times New Roman" w:hAnsi="Times New Roman" w:cs="Times New Roman"/>
-          <w:bCs/>
-        </w:rPr>
-        <w:t>);</w:t>
       </w:r>
     </w:p>
     <w:p>
@@ -2937,6 +3042,61 @@
         <w:spacing w:after="0" w:line="238" w:lineRule="auto"/>
         <w:rPr>
           <w:rFonts w:ascii="Times New Roman" w:hAnsi="Times New Roman" w:cs="Times New Roman"/>
+          <w:b/>
+          <w:bCs/>
+        </w:rPr>
+      </w:pPr>
+      <w:r>
+        <w:rPr>
+          <w:rFonts w:ascii="Times New Roman" w:hAnsi="Times New Roman" w:cs="Times New Roman"/>
+          <w:b/>
+          <w:bCs/>
+        </w:rPr>
+        <w:t>Frameworks</w:t>
+      </w:r>
+      <w:r>
+        <w:rPr>
+          <w:rFonts w:ascii="Times New Roman" w:hAnsi="Times New Roman" w:cs="Times New Roman"/>
+          <w:bCs/>
+        </w:rPr>
+        <w:t xml:space="preserve">: </w:t>
+      </w:r>
+      <w:r>
+        <w:rPr>
+          <w:rFonts w:ascii="Times New Roman" w:hAnsi="Times New Roman" w:cs="Times New Roman"/>
+          <w:bCs/>
+        </w:rPr>
+        <w:t xml:space="preserve">Django, </w:t>
+      </w:r>
+      <w:r>
+        <w:rPr>
+          <w:rFonts w:ascii="Times New Roman" w:hAnsi="Times New Roman" w:cs="Times New Roman"/>
+          <w:bCs/>
+        </w:rPr>
+        <w:t>Soy</w:t>
+      </w:r>
+      <w:r>
+        <w:rPr>
+          <w:rFonts w:ascii="Times New Roman" w:hAnsi="Times New Roman" w:cs="Times New Roman"/>
+          <w:bCs/>
+        </w:rPr>
+        <w:t>, Flask, MapReduce</w:t>
+      </w:r>
+      <w:bookmarkStart w:id="0" w:name="_GoBack"/>
+      <w:bookmarkEnd w:id="0"/>
+    </w:p>
+    <w:p>
+      <w:pPr>
+        <w:widowControl w:val="0"/>
+        <w:tabs>
+          <w:tab w:val="left" w:pos="1834"/>
+        </w:tabs>
+        <w:autoSpaceDE w:val="0"/>
+        <w:autoSpaceDN w:val="0"/>
+        <w:adjustRightInd w:val="0"/>
+        <w:spacing w:after="0" w:line="238" w:lineRule="auto"/>
+        <w:rPr>
+          <w:rFonts w:ascii="Times New Roman" w:hAnsi="Times New Roman" w:cs="Times New Roman"/>
           <w:bCs/>
         </w:rPr>
       </w:pPr>
@@ -3097,6 +3257,7 @@
           <w:spacing w:val="-1"/>
           <w:lang w:val="en-GB"/>
         </w:rPr>
+        <w:lastRenderedPageBreak/>
         <w:t xml:space="preserve">Teach for Ghana, </w:t>
       </w:r>
       <w:r>
@@ -7029,7 +7190,7 @@
 </file>
 
 <file path=customXml/itemProps1.xml><?xml version="1.0" encoding="utf-8"?>
-<ds:datastoreItem xmlns:ds="http://schemas.openxmlformats.org/officeDocument/2006/customXml" ds:itemID="{E31053AD-ADB7-6C40-8EF7-B7BBEBABDF0B}">
+<ds:datastoreItem xmlns:ds="http://schemas.openxmlformats.org/officeDocument/2006/customXml" ds:itemID="{81C78E70-1C71-1542-838A-8F4C301542B5}">
   <ds:schemaRefs>
     <ds:schemaRef ds:uri="http://schemas.openxmlformats.org/officeDocument/2006/bibliography"/>
   </ds:schemaRefs>

</xml_diff>